<commit_message>
End of Week 2 - Report Submitted
</commit_message>
<xml_diff>
--- a/Week 2/Report/GF1_ejpe3_report2.docx
+++ b/Week 2/Report/GF1_ejpe3_report2.docx
@@ -69,7 +69,7 @@
         <w:jc w:val="both"/>
       </w:pPr>
       <w:r>
-        <w:t>[intro]</w:t>
+        <w:t xml:space="preserve">The aim of this week was to make the simulation more realistic, and to explore basic control of the separator level using both proportional and integral control. The effects of lagged inputs is explored, as well as the effects of constraining the values of some quantities. </w:t>
       </w:r>
     </w:p>
     <w:p>
@@ -86,15 +86,7 @@
         <w:jc w:val="both"/>
       </w:pPr>
       <w:r>
-        <w:t xml:space="preserve">To realise the system practically, there are control valves controlled by </w:t>
-      </w:r>
-      <w:proofErr w:type="gramStart"/>
-      <w:r>
-        <w:t>servo-motors</w:t>
-      </w:r>
-      <w:proofErr w:type="gramEnd"/>
-      <w:r>
-        <w:t xml:space="preserve"> which have a small lag. We added first order lag to the product flowrate, steam pressure and cooling water flowrate inputs using </w:t>
+        <w:t xml:space="preserve">To realise the system practically, there are control valves controlled by servo-motors which have a small lag. We added first order lag to the product flowrate, steam pressure and cooling water flowrate inputs using </w:t>
       </w:r>
       <w:r>
         <w:t xml:space="preserve">an integrator and gain block with negative feedback with gain </w:t>
@@ -332,15 +324,7 @@
         </m:f>
       </m:oMath>
       <w:r>
-        <w:t xml:space="preserve"> </w:t>
-      </w:r>
-      <w:proofErr w:type="gramStart"/>
-      <w:r>
-        <w:t>i.e.</w:t>
-      </w:r>
-      <w:proofErr w:type="gramEnd"/>
-      <w:r>
-        <w:t xml:space="preserve"> first order lag</w:t>
+        <w:t xml:space="preserve"> i.e. first order lag</w:t>
       </w:r>
       <w:r>
         <w:t>,</w:t>
@@ -365,6 +349,57 @@
         <w:pStyle w:val="LabData"/>
         <w:jc w:val="both"/>
       </w:pPr>
+      <w:r>
+        <w:drawing>
+          <wp:anchor distT="0" distB="0" distL="114300" distR="114300" simplePos="0" relativeHeight="251661312" behindDoc="0" locked="0" layoutInCell="1" allowOverlap="1" wp14:anchorId="7317E194" wp14:editId="5186BA6C">
+            <wp:simplePos x="0" y="0"/>
+            <wp:positionH relativeFrom="margin">
+              <wp:align>right</wp:align>
+            </wp:positionH>
+            <wp:positionV relativeFrom="paragraph">
+              <wp:posOffset>2125297</wp:posOffset>
+            </wp:positionV>
+            <wp:extent cx="2505075" cy="1911350"/>
+            <wp:effectExtent l="0" t="0" r="9525" b="0"/>
+            <wp:wrapSquare wrapText="bothSides"/>
+            <wp:docPr id="5" name="Picture 5" descr="Graphical user interface&#10;&#10;Description automatically generated"/>
+            <wp:cNvGraphicFramePr>
+              <a:graphicFrameLocks xmlns:a="http://schemas.openxmlformats.org/drawingml/2006/main" noChangeAspect="1"/>
+            </wp:cNvGraphicFramePr>
+            <a:graphic xmlns:a="http://schemas.openxmlformats.org/drawingml/2006/main">
+              <a:graphicData uri="http://schemas.openxmlformats.org/drawingml/2006/picture">
+                <pic:pic xmlns:pic="http://schemas.openxmlformats.org/drawingml/2006/picture">
+                  <pic:nvPicPr>
+                    <pic:cNvPr id="5" name="Picture 5" descr="Graphical user interface&#10;&#10;Description automatically generated"/>
+                    <pic:cNvPicPr/>
+                  </pic:nvPicPr>
+                  <pic:blipFill>
+                    <a:blip r:embed="rId5">
+                      <a:extLst>
+                        <a:ext uri="{28A0092B-C50C-407E-A947-70E740481C1C}">
+                          <a14:useLocalDpi xmlns:a14="http://schemas.microsoft.com/office/drawing/2010/main" val="0"/>
+                        </a:ext>
+                      </a:extLst>
+                    </a:blip>
+                    <a:stretch>
+                      <a:fillRect/>
+                    </a:stretch>
+                  </pic:blipFill>
+                  <pic:spPr>
+                    <a:xfrm>
+                      <a:off x="0" y="0"/>
+                      <a:ext cx="2505075" cy="1911350"/>
+                    </a:xfrm>
+                    <a:prstGeom prst="rect">
+                      <a:avLst/>
+                    </a:prstGeom>
+                  </pic:spPr>
+                </pic:pic>
+              </a:graphicData>
+            </a:graphic>
+          </wp:anchor>
+        </w:drawing>
+      </w:r>
       <w:r>
         <w:rPr>
           <w:noProof/>
@@ -556,7 +591,7 @@
                     <pic:cNvPicPr/>
                   </pic:nvPicPr>
                   <pic:blipFill>
-                    <a:blip r:embed="rId5" cstate="print">
+                    <a:blip r:embed="rId6" cstate="print">
                       <a:extLst>
                         <a:ext uri="{28A0092B-C50C-407E-A947-70E740481C1C}">
                           <a14:useLocalDpi xmlns:a14="http://schemas.microsoft.com/office/drawing/2010/main" val="0"/>
@@ -674,15 +709,15 @@
         <mc:AlternateContent>
           <mc:Choice Requires="wps">
             <w:drawing>
-              <wp:anchor distT="0" distB="0" distL="114300" distR="114300" simplePos="0" relativeHeight="251663360" behindDoc="0" locked="0" layoutInCell="1" allowOverlap="1" wp14:anchorId="0758B6CA" wp14:editId="749588C1">
+              <wp:anchor distT="0" distB="0" distL="114300" distR="114300" simplePos="0" relativeHeight="251663360" behindDoc="0" locked="0" layoutInCell="1" allowOverlap="1" wp14:anchorId="0758B6CA" wp14:editId="67B16128">
                 <wp:simplePos x="0" y="0"/>
                 <wp:positionH relativeFrom="margin">
-                  <wp:posOffset>2796640</wp:posOffset>
+                  <wp:align>right</wp:align>
                 </wp:positionH>
                 <wp:positionV relativeFrom="paragraph">
-                  <wp:posOffset>1871444</wp:posOffset>
+                  <wp:posOffset>1647239</wp:posOffset>
                 </wp:positionV>
-                <wp:extent cx="3319062" cy="415290"/>
+                <wp:extent cx="2505905" cy="415290"/>
                 <wp:effectExtent l="0" t="0" r="0" b="3810"/>
                 <wp:wrapNone/>
                 <wp:docPr id="6" name="Text Box 6"/>
@@ -694,7 +729,7 @@
                       <wps:spPr>
                         <a:xfrm>
                           <a:off x="0" y="0"/>
-                          <a:ext cx="3319062" cy="415290"/>
+                          <a:ext cx="2505905" cy="415290"/>
                         </a:xfrm>
                         <a:prstGeom prst="rect">
                           <a:avLst/>
@@ -766,7 +801,7 @@
           </mc:Choice>
           <mc:Fallback>
             <w:pict>
-              <v:shape w14:anchorId="0758B6CA" id="Text Box 6" o:spid="_x0000_s1027" type="#_x0000_t202" style="position:absolute;left:0;text-align:left;margin-left:220.2pt;margin-top:147.35pt;width:261.35pt;height:32.7pt;z-index:251663360;visibility:visible;mso-wrap-style:square;mso-width-percent:0;mso-height-percent:0;mso-wrap-distance-left:9pt;mso-wrap-distance-top:0;mso-wrap-distance-right:9pt;mso-wrap-distance-bottom:0;mso-position-horizontal:absolute;mso-position-horizontal-relative:margin;mso-position-vertical:absolute;mso-position-vertical-relative:text;mso-width-percent:0;mso-height-percent:0;mso-width-relative:margin;mso-height-relative:margin;v-text-anchor:top" o:gfxdata="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" filled="f" stroked="f" strokeweight=".5pt">
+              <v:shape w14:anchorId="0758B6CA" id="Text Box 6" o:spid="_x0000_s1027" type="#_x0000_t202" style="position:absolute;left:0;text-align:left;margin-left:146.1pt;margin-top:129.7pt;width:197.3pt;height:32.7pt;z-index:251663360;visibility:visible;mso-wrap-style:square;mso-width-percent:0;mso-height-percent:0;mso-wrap-distance-left:9pt;mso-wrap-distance-top:0;mso-wrap-distance-right:9pt;mso-wrap-distance-bottom:0;mso-position-horizontal:right;mso-position-horizontal-relative:margin;mso-position-vertical:absolute;mso-position-vertical-relative:text;mso-width-percent:0;mso-height-percent:0;mso-width-relative:margin;mso-height-relative:margin;v-text-anchor:top" o:gfxdata="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" filled="f" stroked="f" strokeweight=".5pt">
                 <v:textbox>
                   <w:txbxContent>
                     <w:p>
@@ -816,57 +851,6 @@
         </mc:AlternateContent>
       </w:r>
       <w:r>
-        <w:drawing>
-          <wp:anchor distT="0" distB="0" distL="114300" distR="114300" simplePos="0" relativeHeight="251661312" behindDoc="0" locked="0" layoutInCell="1" allowOverlap="1" wp14:anchorId="7317E194" wp14:editId="53F126D4">
-            <wp:simplePos x="0" y="0"/>
-            <wp:positionH relativeFrom="margin">
-              <wp:posOffset>3216910</wp:posOffset>
-            </wp:positionH>
-            <wp:positionV relativeFrom="paragraph">
-              <wp:posOffset>6350</wp:posOffset>
-            </wp:positionV>
-            <wp:extent cx="2505075" cy="1911350"/>
-            <wp:effectExtent l="0" t="0" r="9525" b="0"/>
-            <wp:wrapSquare wrapText="bothSides"/>
-            <wp:docPr id="5" name="Picture 5" descr="Graphical user interface&#10;&#10;Description automatically generated"/>
-            <wp:cNvGraphicFramePr>
-              <a:graphicFrameLocks xmlns:a="http://schemas.openxmlformats.org/drawingml/2006/main" noChangeAspect="1"/>
-            </wp:cNvGraphicFramePr>
-            <a:graphic xmlns:a="http://schemas.openxmlformats.org/drawingml/2006/main">
-              <a:graphicData uri="http://schemas.openxmlformats.org/drawingml/2006/picture">
-                <pic:pic xmlns:pic="http://schemas.openxmlformats.org/drawingml/2006/picture">
-                  <pic:nvPicPr>
-                    <pic:cNvPr id="5" name="Picture 5" descr="Graphical user interface&#10;&#10;Description automatically generated"/>
-                    <pic:cNvPicPr/>
-                  </pic:nvPicPr>
-                  <pic:blipFill>
-                    <a:blip r:embed="rId6">
-                      <a:extLst>
-                        <a:ext uri="{28A0092B-C50C-407E-A947-70E740481C1C}">
-                          <a14:useLocalDpi xmlns:a14="http://schemas.microsoft.com/office/drawing/2010/main" val="0"/>
-                        </a:ext>
-                      </a:extLst>
-                    </a:blip>
-                    <a:stretch>
-                      <a:fillRect/>
-                    </a:stretch>
-                  </pic:blipFill>
-                  <pic:spPr>
-                    <a:xfrm>
-                      <a:off x="0" y="0"/>
-                      <a:ext cx="2505075" cy="1911350"/>
-                    </a:xfrm>
-                    <a:prstGeom prst="rect">
-                      <a:avLst/>
-                    </a:prstGeom>
-                  </pic:spPr>
-                </pic:pic>
-              </a:graphicData>
-            </a:graphic>
-          </wp:anchor>
-        </w:drawing>
-      </w:r>
-      <w:r>
         <w:t xml:space="preserve">The process system was first linearised about the </w:t>
       </w:r>
       <w:r>
@@ -887,18 +871,20 @@
         <w:t>calculated</w:t>
       </w:r>
       <w:r>
-        <w:t xml:space="preserve"> from the Bode plot; proportional control will scale the magnitude </w:t>
-      </w:r>
-      <w:proofErr w:type="gramStart"/>
-      <w:r>
-        <w:t>response, but</w:t>
-      </w:r>
-      <w:proofErr w:type="gramEnd"/>
-      <w:r>
-        <w:t xml:space="preserve"> have no effect on the frequency response. Hence the required </w:t>
-      </w:r>
-      <w:r>
-        <w:t xml:space="preserve">controller gain is the gain at which open-loop system has frequency response </w:t>
+        <w:t xml:space="preserve"> from the Bode plot; proportional control will scale the magnitude response, but have no effect on the </w:t>
+      </w:r>
+      <w:r>
+        <w:t>phase</w:t>
+      </w:r>
+      <w:r>
+        <w:t xml:space="preserve"> response. Hence the required </w:t>
+      </w:r>
+      <w:r>
+        <w:t xml:space="preserve">controller gain is the </w:t>
+      </w:r>
+      <w:r>
+        <w:lastRenderedPageBreak/>
+        <w:t xml:space="preserve">gain at which open-loop system has frequency response </w:t>
       </w:r>
       <m:oMath>
         <m:r>
@@ -991,23 +977,14 @@
         <w:rPr>
           <w:iCs/>
         </w:rPr>
-        <w:lastRenderedPageBreak/>
-        <w:t xml:space="preserve">Clearly for </w:t>
-      </w:r>
-      <w:proofErr w:type="gramStart"/>
+        <w:t xml:space="preserve">Clearly for the </w:t>
+      </w:r>
       <w:r>
         <w:rPr>
           <w:iCs/>
         </w:rPr>
-        <w:t xml:space="preserve">the </w:t>
-      </w:r>
-      <w:r>
-        <w:rPr>
-          <w:iCs/>
-        </w:rPr>
         <w:t>this</w:t>
       </w:r>
-      <w:proofErr w:type="gramEnd"/>
       <w:r>
         <w:rPr>
           <w:iCs/>
@@ -1184,6 +1161,60 @@
         <w:pStyle w:val="LabData"/>
       </w:pPr>
       <w:r>
+        <w:rPr>
+          <w:iCs/>
+        </w:rPr>
+        <w:drawing>
+          <wp:anchor distT="0" distB="0" distL="114300" distR="114300" simplePos="0" relativeHeight="251664384" behindDoc="0" locked="0" layoutInCell="1" allowOverlap="1" wp14:anchorId="22969AC6" wp14:editId="509A96D9">
+            <wp:simplePos x="0" y="0"/>
+            <wp:positionH relativeFrom="margin">
+              <wp:align>right</wp:align>
+            </wp:positionH>
+            <wp:positionV relativeFrom="paragraph">
+              <wp:posOffset>2764</wp:posOffset>
+            </wp:positionV>
+            <wp:extent cx="2437765" cy="1710690"/>
+            <wp:effectExtent l="0" t="0" r="635" b="3810"/>
+            <wp:wrapSquare wrapText="bothSides"/>
+            <wp:docPr id="7" name="Picture 7" descr="Chart&#10;&#10;Description automatically generated"/>
+            <wp:cNvGraphicFramePr>
+              <a:graphicFrameLocks xmlns:a="http://schemas.openxmlformats.org/drawingml/2006/main" noChangeAspect="1"/>
+            </wp:cNvGraphicFramePr>
+            <a:graphic xmlns:a="http://schemas.openxmlformats.org/drawingml/2006/main">
+              <a:graphicData uri="http://schemas.openxmlformats.org/drawingml/2006/picture">
+                <pic:pic xmlns:pic="http://schemas.openxmlformats.org/drawingml/2006/picture">
+                  <pic:nvPicPr>
+                    <pic:cNvPr id="7" name="Picture 7" descr="Chart&#10;&#10;Description automatically generated"/>
+                    <pic:cNvPicPr/>
+                  </pic:nvPicPr>
+                  <pic:blipFill>
+                    <a:blip r:embed="rId7" cstate="print">
+                      <a:extLst>
+                        <a:ext uri="{28A0092B-C50C-407E-A947-70E740481C1C}">
+                          <a14:useLocalDpi xmlns:a14="http://schemas.microsoft.com/office/drawing/2010/main" val="0"/>
+                        </a:ext>
+                      </a:extLst>
+                    </a:blip>
+                    <a:stretch>
+                      <a:fillRect/>
+                    </a:stretch>
+                  </pic:blipFill>
+                  <pic:spPr>
+                    <a:xfrm>
+                      <a:off x="0" y="0"/>
+                      <a:ext cx="2437765" cy="1710690"/>
+                    </a:xfrm>
+                    <a:prstGeom prst="rect">
+                      <a:avLst/>
+                    </a:prstGeom>
+                  </pic:spPr>
+                </pic:pic>
+              </a:graphicData>
+            </a:graphic>
+          </wp:anchor>
+        </w:drawing>
+      </w:r>
+      <w:r>
         <w:t>It was observed before that with step changes in F1, a steady state error is induced in L2. Even though the plant (the separator in particular) contains a</w:t>
       </w:r>
       <w:r>
@@ -1193,7 +1224,172 @@
     <w:p>
       <w:pPr>
         <w:pStyle w:val="LabData"/>
+        <w:rPr>
+          <w:iCs/>
+        </w:rPr>
       </w:pPr>
+      <w:r>
+        <w:rPr>
+          <w:noProof/>
+        </w:rPr>
+        <mc:AlternateContent>
+          <mc:Choice Requires="wps">
+            <w:drawing>
+              <wp:anchor distT="0" distB="0" distL="114300" distR="114300" simplePos="0" relativeHeight="251666432" behindDoc="0" locked="0" layoutInCell="1" allowOverlap="1" wp14:anchorId="192F55E8" wp14:editId="525FCACF">
+                <wp:simplePos x="0" y="0"/>
+                <wp:positionH relativeFrom="margin">
+                  <wp:align>right</wp:align>
+                </wp:positionH>
+                <wp:positionV relativeFrom="paragraph">
+                  <wp:posOffset>711200</wp:posOffset>
+                </wp:positionV>
+                <wp:extent cx="2439670" cy="415290"/>
+                <wp:effectExtent l="0" t="0" r="0" b="3810"/>
+                <wp:wrapSquare wrapText="bothSides"/>
+                <wp:docPr id="8" name="Text Box 8"/>
+                <wp:cNvGraphicFramePr/>
+                <a:graphic xmlns:a="http://schemas.openxmlformats.org/drawingml/2006/main">
+                  <a:graphicData uri="http://schemas.microsoft.com/office/word/2010/wordprocessingShape">
+                    <wps:wsp>
+                      <wps:cNvSpPr txBox="1"/>
+                      <wps:spPr>
+                        <a:xfrm>
+                          <a:off x="0" y="0"/>
+                          <a:ext cx="2439670" cy="415290"/>
+                        </a:xfrm>
+                        <a:prstGeom prst="rect">
+                          <a:avLst/>
+                        </a:prstGeom>
+                        <a:noFill/>
+                        <a:ln w="6350">
+                          <a:noFill/>
+                        </a:ln>
+                      </wps:spPr>
+                      <wps:txbx>
+                        <w:txbxContent>
+                          <w:p>
+                            <w:pPr>
+                              <w:pStyle w:val="LabTitle"/>
+                              <w:spacing w:line="240" w:lineRule="auto"/>
+                              <w:rPr>
+                                <w:sz w:val="18"/>
+                                <w:szCs w:val="20"/>
+                              </w:rPr>
+                            </w:pPr>
+                            <w:r>
+                              <w:rPr>
+                                <w:sz w:val="18"/>
+                                <w:szCs w:val="20"/>
+                              </w:rPr>
+                              <w:t xml:space="preserve">Fig. </w:t>
+                            </w:r>
+                            <w:r>
+                              <w:rPr>
+                                <w:sz w:val="18"/>
+                                <w:szCs w:val="20"/>
+                              </w:rPr>
+                              <w:t>2</w:t>
+                            </w:r>
+                            <w:r>
+                              <w:rPr>
+                                <w:sz w:val="18"/>
+                                <w:szCs w:val="20"/>
+                              </w:rPr>
+                              <w:t xml:space="preserve"> –</w:t>
+                            </w:r>
+                            <w:r>
+                              <w:rPr>
+                                <w:sz w:val="18"/>
+                                <w:szCs w:val="20"/>
+                              </w:rPr>
+                              <w:t xml:space="preserve"> </w:t>
+                            </w:r>
+                            <w:r>
+                              <w:rPr>
+                                <w:sz w:val="18"/>
+                                <w:szCs w:val="20"/>
+                              </w:rPr>
+                              <w:t>PI controlled system response to step in L2 set point.</w:t>
+                            </w:r>
+                          </w:p>
+                        </w:txbxContent>
+                      </wps:txbx>
+                      <wps:bodyPr rot="0" spcFirstLastPara="0" vertOverflow="overflow" horzOverflow="overflow" vert="horz" wrap="square" lIns="91440" tIns="45720" rIns="91440" bIns="45720" numCol="1" spcCol="0" rtlCol="0" fromWordArt="0" anchor="t" anchorCtr="0" forceAA="0" compatLnSpc="1">
+                        <a:prstTxWarp prst="textNoShape">
+                          <a:avLst/>
+                        </a:prstTxWarp>
+                        <a:noAutofit/>
+                      </wps:bodyPr>
+                    </wps:wsp>
+                  </a:graphicData>
+                </a:graphic>
+                <wp14:sizeRelH relativeFrom="margin">
+                  <wp14:pctWidth>0</wp14:pctWidth>
+                </wp14:sizeRelH>
+                <wp14:sizeRelV relativeFrom="margin">
+                  <wp14:pctHeight>0</wp14:pctHeight>
+                </wp14:sizeRelV>
+              </wp:anchor>
+            </w:drawing>
+          </mc:Choice>
+          <mc:Fallback>
+            <w:pict>
+              <v:shape w14:anchorId="192F55E8" id="Text Box 8" o:spid="_x0000_s1028" type="#_x0000_t202" style="position:absolute;margin-left:140.9pt;margin-top:56pt;width:192.1pt;height:32.7pt;z-index:251666432;visibility:visible;mso-wrap-style:square;mso-width-percent:0;mso-height-percent:0;mso-wrap-distance-left:9pt;mso-wrap-distance-top:0;mso-wrap-distance-right:9pt;mso-wrap-distance-bottom:0;mso-position-horizontal:right;mso-position-horizontal-relative:margin;mso-position-vertical:absolute;mso-position-vertical-relative:text;mso-width-percent:0;mso-height-percent:0;mso-width-relative:margin;mso-height-relative:margin;v-text-anchor:top" o:gfxdata="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" filled="f" stroked="f" strokeweight=".5pt">
+                <v:textbox>
+                  <w:txbxContent>
+                    <w:p>
+                      <w:pPr>
+                        <w:pStyle w:val="LabTitle"/>
+                        <w:spacing w:line="240" w:lineRule="auto"/>
+                        <w:rPr>
+                          <w:sz w:val="18"/>
+                          <w:szCs w:val="20"/>
+                        </w:rPr>
+                      </w:pPr>
+                      <w:r>
+                        <w:rPr>
+                          <w:sz w:val="18"/>
+                          <w:szCs w:val="20"/>
+                        </w:rPr>
+                        <w:t xml:space="preserve">Fig. </w:t>
+                      </w:r>
+                      <w:r>
+                        <w:rPr>
+                          <w:sz w:val="18"/>
+                          <w:szCs w:val="20"/>
+                        </w:rPr>
+                        <w:t>2</w:t>
+                      </w:r>
+                      <w:r>
+                        <w:rPr>
+                          <w:sz w:val="18"/>
+                          <w:szCs w:val="20"/>
+                        </w:rPr>
+                        <w:t xml:space="preserve"> –</w:t>
+                      </w:r>
+                      <w:r>
+                        <w:rPr>
+                          <w:sz w:val="18"/>
+                          <w:szCs w:val="20"/>
+                        </w:rPr>
+                        <w:t xml:space="preserve"> </w:t>
+                      </w:r>
+                      <w:r>
+                        <w:rPr>
+                          <w:sz w:val="18"/>
+                          <w:szCs w:val="20"/>
+                        </w:rPr>
+                        <w:t>PI controlled system response to step in L2 set point.</w:t>
+                      </w:r>
+                    </w:p>
+                  </w:txbxContent>
+                </v:textbox>
+                <w10:wrap type="square" anchorx="margin"/>
+              </v:shape>
+            </w:pict>
+          </mc:Fallback>
+        </mc:AlternateContent>
+      </w:r>
       <w:r>
         <w:t xml:space="preserve">To remedy this, an integrator can be included in the controller – PI control: </w:t>
       </w:r>
@@ -1325,14 +1521,9 @@
           </m:e>
         </m:d>
       </m:oMath>
-    </w:p>
-    <w:p>
-      <w:pPr>
-        <w:pStyle w:val="LabData"/>
-        <w:rPr>
-          <w:iCs/>
-        </w:rPr>
-      </w:pPr>
+      <w:r>
+        <w:br/>
+      </w:r>
       <w:r>
         <w:t xml:space="preserve">The proportional gain was kept as before, and the value of </w:t>
       </w:r>
@@ -1376,15 +1567,7 @@
         </m:r>
       </m:oMath>
       <w:r>
-        <w:t xml:space="preserve"> at the crossover frequency of the plant, </w:t>
-      </w:r>
-      <w:proofErr w:type="gramStart"/>
-      <w:r>
-        <w:t>i.e.</w:t>
-      </w:r>
-      <w:proofErr w:type="gramEnd"/>
-      <w:r>
-        <w:t xml:space="preserve"> </w:t>
+        <w:t xml:space="preserve"> at the crossover frequency of the plant, i.e. </w:t>
       </w:r>
       <m:oMath>
         <m:r>
@@ -1480,12 +1663,6 @@
         <w:t xml:space="preserve"> as before, </w:t>
       </w:r>
       <m:oMath>
-        <m:r>
-          <w:rPr>
-            <w:rFonts w:ascii="Cambria Math" w:hAnsi="Cambria Math"/>
-          </w:rPr>
-          <w:br/>
-        </m:r>
         <m:sSub>
           <m:sSubPr>
             <m:ctrlPr>
@@ -1524,36 +1701,19 @@
         <w:rPr>
           <w:iCs/>
         </w:rPr>
-        <w:t xml:space="preserve">. </w:t>
-      </w:r>
-    </w:p>
-    <w:p>
-      <w:pPr>
-        <w:pStyle w:val="LabData"/>
-      </w:pPr>
-    </w:p>
-    <w:p>
-      <w:pPr>
-        <w:pStyle w:val="LabData"/>
-      </w:pPr>
-      <w:r>
-        <w:t xml:space="preserve">Keeping old </w:t>
-      </w:r>
-      <w:proofErr w:type="spellStart"/>
-      <w:r>
-        <w:t>Kp</w:t>
-      </w:r>
-      <w:proofErr w:type="spellEnd"/>
-      <w:r>
-        <w:t xml:space="preserve">, calculation of </w:t>
-      </w:r>
-      <w:proofErr w:type="spellStart"/>
-      <w:r>
-        <w:t>Ti</w:t>
-      </w:r>
-      <w:proofErr w:type="spellEnd"/>
-      <w:r>
-        <w:t xml:space="preserve"> for desired phase lag</w:t>
+        <w:t>.</w:t>
+      </w:r>
+      <w:r>
+        <w:rPr>
+          <w:noProof/>
+        </w:rPr>
+        <w:t xml:space="preserve"> </w:t>
+      </w:r>
+      <w:r>
+        <w:rPr>
+          <w:noProof/>
+        </w:rPr>
+        <w:t xml:space="preserve"> The resulting system removes any steady state error as shown in Fig. 3.</w:t>
       </w:r>
     </w:p>
     <w:p>
@@ -1568,10 +1728,377 @@
     <w:p>
       <w:pPr>
         <w:pStyle w:val="LabData"/>
-        <w:jc w:val="both"/>
       </w:pPr>
       <w:r>
-        <w:t>Investigate whether L2 controller still works well</w:t>
+        <w:drawing>
+          <wp:anchor distT="0" distB="0" distL="114300" distR="114300" simplePos="0" relativeHeight="251667456" behindDoc="0" locked="0" layoutInCell="1" allowOverlap="1" wp14:anchorId="550B0BF8" wp14:editId="14DDB670">
+            <wp:simplePos x="0" y="0"/>
+            <wp:positionH relativeFrom="margin">
+              <wp:posOffset>3430270</wp:posOffset>
+            </wp:positionH>
+            <wp:positionV relativeFrom="paragraph">
+              <wp:posOffset>1905</wp:posOffset>
+            </wp:positionV>
+            <wp:extent cx="853440" cy="2051050"/>
+            <wp:effectExtent l="0" t="0" r="3810" b="6350"/>
+            <wp:wrapSquare wrapText="bothSides"/>
+            <wp:docPr id="9" name="Picture 9" descr="A screenshot of a computer&#10;&#10;Description automatically generated with medium confidence"/>
+            <wp:cNvGraphicFramePr>
+              <a:graphicFrameLocks xmlns:a="http://schemas.openxmlformats.org/drawingml/2006/main" noChangeAspect="1"/>
+            </wp:cNvGraphicFramePr>
+            <a:graphic xmlns:a="http://schemas.openxmlformats.org/drawingml/2006/main">
+              <a:graphicData uri="http://schemas.openxmlformats.org/drawingml/2006/picture">
+                <pic:pic xmlns:pic="http://schemas.openxmlformats.org/drawingml/2006/picture">
+                  <pic:nvPicPr>
+                    <pic:cNvPr id="9" name="Picture 9" descr="A screenshot of a computer&#10;&#10;Description automatically generated with medium confidence"/>
+                    <pic:cNvPicPr/>
+                  </pic:nvPicPr>
+                  <pic:blipFill rotWithShape="1">
+                    <a:blip r:embed="rId8" cstate="print">
+                      <a:extLst>
+                        <a:ext uri="{28A0092B-C50C-407E-A947-70E740481C1C}">
+                          <a14:useLocalDpi xmlns:a14="http://schemas.microsoft.com/office/drawing/2010/main" val="0"/>
+                        </a:ext>
+                      </a:extLst>
+                    </a:blip>
+                    <a:srcRect r="40055"/>
+                    <a:stretch/>
+                  </pic:blipFill>
+                  <pic:spPr bwMode="auto">
+                    <a:xfrm>
+                      <a:off x="0" y="0"/>
+                      <a:ext cx="853440" cy="2051050"/>
+                    </a:xfrm>
+                    <a:prstGeom prst="rect">
+                      <a:avLst/>
+                    </a:prstGeom>
+                    <a:ln>
+                      <a:noFill/>
+                    </a:ln>
+                    <a:extLst>
+                      <a:ext uri="{53640926-AAD7-44D8-BBD7-CCE9431645EC}">
+                        <a14:shadowObscured xmlns:a14="http://schemas.microsoft.com/office/drawing/2010/main"/>
+                      </a:ext>
+                    </a:extLst>
+                  </pic:spPr>
+                </pic:pic>
+              </a:graphicData>
+            </a:graphic>
+            <wp14:sizeRelH relativeFrom="margin">
+              <wp14:pctWidth>0</wp14:pctWidth>
+            </wp14:sizeRelH>
+            <wp14:sizeRelV relativeFrom="margin">
+              <wp14:pctHeight>0</wp14:pctHeight>
+            </wp14:sizeRelV>
+          </wp:anchor>
+        </w:drawing>
+      </w:r>
+      <w:r>
+        <w:drawing>
+          <wp:anchor distT="0" distB="0" distL="114300" distR="114300" simplePos="0" relativeHeight="251670528" behindDoc="0" locked="0" layoutInCell="1" allowOverlap="1" wp14:anchorId="2F0EE6D9" wp14:editId="4FC6E3D7">
+            <wp:simplePos x="0" y="0"/>
+            <wp:positionH relativeFrom="margin">
+              <wp:align>right</wp:align>
+            </wp:positionH>
+            <wp:positionV relativeFrom="paragraph">
+              <wp:posOffset>3810</wp:posOffset>
+            </wp:positionV>
+            <wp:extent cx="1409065" cy="2039620"/>
+            <wp:effectExtent l="0" t="0" r="635" b="0"/>
+            <wp:wrapSquare wrapText="bothSides"/>
+            <wp:docPr id="13" name="Picture 13" descr="A picture containing schematic&#10;&#10;Description automatically generated"/>
+            <wp:cNvGraphicFramePr>
+              <a:graphicFrameLocks xmlns:a="http://schemas.openxmlformats.org/drawingml/2006/main" noChangeAspect="1"/>
+            </wp:cNvGraphicFramePr>
+            <a:graphic xmlns:a="http://schemas.openxmlformats.org/drawingml/2006/main">
+              <a:graphicData uri="http://schemas.openxmlformats.org/drawingml/2006/picture">
+                <pic:pic xmlns:pic="http://schemas.openxmlformats.org/drawingml/2006/picture">
+                  <pic:nvPicPr>
+                    <pic:cNvPr id="13" name="Picture 13" descr="A picture containing schematic&#10;&#10;Description automatically generated"/>
+                    <pic:cNvPicPr/>
+                  </pic:nvPicPr>
+                  <pic:blipFill>
+                    <a:blip r:embed="rId9" cstate="print">
+                      <a:extLst>
+                        <a:ext uri="{28A0092B-C50C-407E-A947-70E740481C1C}">
+                          <a14:useLocalDpi xmlns:a14="http://schemas.microsoft.com/office/drawing/2010/main" val="0"/>
+                        </a:ext>
+                      </a:extLst>
+                    </a:blip>
+                    <a:stretch>
+                      <a:fillRect/>
+                    </a:stretch>
+                  </pic:blipFill>
+                  <pic:spPr>
+                    <a:xfrm>
+                      <a:off x="0" y="0"/>
+                      <a:ext cx="1409065" cy="2039620"/>
+                    </a:xfrm>
+                    <a:prstGeom prst="rect">
+                      <a:avLst/>
+                    </a:prstGeom>
+                  </pic:spPr>
+                </pic:pic>
+              </a:graphicData>
+            </a:graphic>
+          </wp:anchor>
+        </w:drawing>
+      </w:r>
+      <w:r>
+        <w:t>Now, certain quantities such as flowrates</w:t>
+      </w:r>
+      <w:r>
+        <w:t>, pressures and the separator level are constrained to make the simulation more realistic. For example, the real system will have an upper limit on pressures for safety reasons, and the separator will eventually become fully and cannot be empty.</w:t>
+      </w:r>
+      <w:r>
+        <w:t xml:space="preserve"> With the constraints applied, the controller still worked well.</w:t>
+      </w:r>
+      <w:r>
+        <w:t xml:space="preserve"> In steady state, no there were no errors as expected. </w:t>
+      </w:r>
+    </w:p>
+    <w:p>
+      <w:pPr>
+        <w:pStyle w:val="LabData"/>
+      </w:pPr>
+      <w:r>
+        <w:rPr>
+          <w:noProof/>
+        </w:rPr>
+        <mc:AlternateContent>
+          <mc:Choice Requires="wps">
+            <w:drawing>
+              <wp:anchor distT="0" distB="0" distL="114300" distR="114300" simplePos="0" relativeHeight="251669504" behindDoc="0" locked="0" layoutInCell="1" allowOverlap="1" wp14:anchorId="5549EE6D" wp14:editId="0B52DA1D">
+                <wp:simplePos x="0" y="0"/>
+                <wp:positionH relativeFrom="margin">
+                  <wp:posOffset>3264535</wp:posOffset>
+                </wp:positionH>
+                <wp:positionV relativeFrom="paragraph">
+                  <wp:posOffset>381635</wp:posOffset>
+                </wp:positionV>
+                <wp:extent cx="2614295" cy="773430"/>
+                <wp:effectExtent l="0" t="0" r="0" b="7620"/>
+                <wp:wrapSquare wrapText="bothSides"/>
+                <wp:docPr id="11" name="Text Box 11"/>
+                <wp:cNvGraphicFramePr/>
+                <a:graphic xmlns:a="http://schemas.openxmlformats.org/drawingml/2006/main">
+                  <a:graphicData uri="http://schemas.microsoft.com/office/word/2010/wordprocessingShape">
+                    <wps:wsp>
+                      <wps:cNvSpPr txBox="1"/>
+                      <wps:spPr>
+                        <a:xfrm>
+                          <a:off x="0" y="0"/>
+                          <a:ext cx="2614295" cy="773430"/>
+                        </a:xfrm>
+                        <a:prstGeom prst="rect">
+                          <a:avLst/>
+                        </a:prstGeom>
+                        <a:noFill/>
+                        <a:ln w="6350">
+                          <a:noFill/>
+                        </a:ln>
+                      </wps:spPr>
+                      <wps:txbx>
+                        <w:txbxContent>
+                          <w:p>
+                            <w:pPr>
+                              <w:pStyle w:val="LabTitle"/>
+                              <w:spacing w:line="240" w:lineRule="auto"/>
+                              <w:rPr>
+                                <w:sz w:val="18"/>
+                                <w:szCs w:val="20"/>
+                              </w:rPr>
+                            </w:pPr>
+                            <w:r>
+                              <w:rPr>
+                                <w:sz w:val="18"/>
+                                <w:szCs w:val="20"/>
+                              </w:rPr>
+                              <w:t xml:space="preserve">Fig. </w:t>
+                            </w:r>
+                            <w:r>
+                              <w:rPr>
+                                <w:sz w:val="18"/>
+                                <w:szCs w:val="20"/>
+                              </w:rPr>
+                              <w:t>3</w:t>
+                            </w:r>
+                            <w:r>
+                              <w:rPr>
+                                <w:sz w:val="18"/>
+                                <w:szCs w:val="20"/>
+                              </w:rPr>
+                              <w:t xml:space="preserve"> </w:t>
+                            </w:r>
+                            <w:r>
+                              <w:rPr>
+                                <w:sz w:val="18"/>
+                                <w:szCs w:val="20"/>
+                              </w:rPr>
+                              <w:t>(left)</w:t>
+                            </w:r>
+                            <w:r>
+                              <w:rPr>
+                                <w:sz w:val="18"/>
+                                <w:szCs w:val="20"/>
+                              </w:rPr>
+                              <w:t>–</w:t>
+                            </w:r>
+                            <w:r>
+                              <w:rPr>
+                                <w:sz w:val="18"/>
+                                <w:szCs w:val="20"/>
+                              </w:rPr>
+                              <w:t xml:space="preserve"> PI controlled system response to step in </w:t>
+                            </w:r>
+                            <w:r>
+                              <w:rPr>
+                                <w:sz w:val="18"/>
+                                <w:szCs w:val="20"/>
+                              </w:rPr>
+                              <w:t>F1 from 10 to 12.4 at 500 s.</w:t>
+                            </w:r>
+                            <w:r>
+                              <w:rPr>
+                                <w:sz w:val="18"/>
+                                <w:szCs w:val="20"/>
+                              </w:rPr>
+                              <w:br/>
+                              <w:t>Fig. 4 (right) – system response to step in X1 from 5% to 37% at 500 s.</w:t>
+                            </w:r>
+                          </w:p>
+                        </w:txbxContent>
+                      </wps:txbx>
+                      <wps:bodyPr rot="0" spcFirstLastPara="0" vertOverflow="overflow" horzOverflow="overflow" vert="horz" wrap="square" lIns="91440" tIns="45720" rIns="91440" bIns="45720" numCol="1" spcCol="0" rtlCol="0" fromWordArt="0" anchor="t" anchorCtr="0" forceAA="0" compatLnSpc="1">
+                        <a:prstTxWarp prst="textNoShape">
+                          <a:avLst/>
+                        </a:prstTxWarp>
+                        <a:noAutofit/>
+                      </wps:bodyPr>
+                    </wps:wsp>
+                  </a:graphicData>
+                </a:graphic>
+                <wp14:sizeRelH relativeFrom="margin">
+                  <wp14:pctWidth>0</wp14:pctWidth>
+                </wp14:sizeRelH>
+                <wp14:sizeRelV relativeFrom="margin">
+                  <wp14:pctHeight>0</wp14:pctHeight>
+                </wp14:sizeRelV>
+              </wp:anchor>
+            </w:drawing>
+          </mc:Choice>
+          <mc:Fallback>
+            <w:pict>
+              <v:shape w14:anchorId="5549EE6D" id="Text Box 11" o:spid="_x0000_s1029" type="#_x0000_t202" style="position:absolute;margin-left:257.05pt;margin-top:30.05pt;width:205.85pt;height:60.9pt;z-index:251669504;visibility:visible;mso-wrap-style:square;mso-width-percent:0;mso-height-percent:0;mso-wrap-distance-left:9pt;mso-wrap-distance-top:0;mso-wrap-distance-right:9pt;mso-wrap-distance-bottom:0;mso-position-horizontal:absolute;mso-position-horizontal-relative:margin;mso-position-vertical:absolute;mso-position-vertical-relative:text;mso-width-percent:0;mso-height-percent:0;mso-width-relative:margin;mso-height-relative:margin;v-text-anchor:top" o:gfxdata="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" filled="f" stroked="f" strokeweight=".5pt">
+                <v:textbox>
+                  <w:txbxContent>
+                    <w:p>
+                      <w:pPr>
+                        <w:pStyle w:val="LabTitle"/>
+                        <w:spacing w:line="240" w:lineRule="auto"/>
+                        <w:rPr>
+                          <w:sz w:val="18"/>
+                          <w:szCs w:val="20"/>
+                        </w:rPr>
+                      </w:pPr>
+                      <w:r>
+                        <w:rPr>
+                          <w:sz w:val="18"/>
+                          <w:szCs w:val="20"/>
+                        </w:rPr>
+                        <w:t xml:space="preserve">Fig. </w:t>
+                      </w:r>
+                      <w:r>
+                        <w:rPr>
+                          <w:sz w:val="18"/>
+                          <w:szCs w:val="20"/>
+                        </w:rPr>
+                        <w:t>3</w:t>
+                      </w:r>
+                      <w:r>
+                        <w:rPr>
+                          <w:sz w:val="18"/>
+                          <w:szCs w:val="20"/>
+                        </w:rPr>
+                        <w:t xml:space="preserve"> </w:t>
+                      </w:r>
+                      <w:r>
+                        <w:rPr>
+                          <w:sz w:val="18"/>
+                          <w:szCs w:val="20"/>
+                        </w:rPr>
+                        <w:t>(left)</w:t>
+                      </w:r>
+                      <w:r>
+                        <w:rPr>
+                          <w:sz w:val="18"/>
+                          <w:szCs w:val="20"/>
+                        </w:rPr>
+                        <w:t>–</w:t>
+                      </w:r>
+                      <w:r>
+                        <w:rPr>
+                          <w:sz w:val="18"/>
+                          <w:szCs w:val="20"/>
+                        </w:rPr>
+                        <w:t xml:space="preserve"> PI controlled system response to step in </w:t>
+                      </w:r>
+                      <w:r>
+                        <w:rPr>
+                          <w:sz w:val="18"/>
+                          <w:szCs w:val="20"/>
+                        </w:rPr>
+                        <w:t>F1 from 10 to 12.4 at 500 s.</w:t>
+                      </w:r>
+                      <w:r>
+                        <w:rPr>
+                          <w:sz w:val="18"/>
+                          <w:szCs w:val="20"/>
+                        </w:rPr>
+                        <w:br/>
+                        <w:t>Fig. 4 (right) – system response to step in X1 from 5% to 37% at 500 s.</w:t>
+                      </w:r>
+                    </w:p>
+                  </w:txbxContent>
+                </v:textbox>
+                <w10:wrap type="square" anchorx="margin"/>
+              </v:shape>
+            </w:pict>
+          </mc:Fallback>
+        </mc:AlternateContent>
+      </w:r>
+      <w:r>
+        <w:t xml:space="preserve">Disturbance rejection is good. The controller can reject disturbances in </w:t>
+      </w:r>
+      <w:r>
+        <w:t>F1 up</w:t>
+      </w:r>
+      <w:r>
+        <w:t xml:space="preserve"> </w:t>
+      </w:r>
+      <w:r>
+        <w:t xml:space="preserve">to </w:t>
+      </w:r>
+      <w:r>
+        <w:t>12.3 (+</w:t>
+      </w:r>
+      <w:r>
+        <w:t>23%</w:t>
+      </w:r>
+      <w:r>
+        <w:t>)</w:t>
+      </w:r>
+      <w:r>
+        <w:t xml:space="preserve"> from the operating value, with similar behaviour to Fig. 2. </w:t>
+      </w:r>
+      <w:r>
+        <w:t>For disturbances any larger, the disturbance cannot be contained as in Fig. 3.</w:t>
+      </w:r>
+      <w:r>
+        <w:rPr>
+          <w:noProof/>
+        </w:rPr>
+        <w:t xml:space="preserve"> </w:t>
       </w:r>
     </w:p>
     <w:p>
@@ -1580,33 +2107,38 @@
         <w:jc w:val="both"/>
       </w:pPr>
       <w:r>
-        <w:t>What are the largest step disturbances on F1 and X1 which controller can cope with?</w:t>
-      </w:r>
-    </w:p>
-    <w:p>
-      <w:pPr>
-        <w:pStyle w:val="LabSubtitle"/>
-      </w:pPr>
-      <w:r>
-        <w:t>Conclusion</w:t>
-      </w:r>
-    </w:p>
-    <w:p>
-      <w:pPr>
-        <w:pStyle w:val="LabData"/>
-      </w:pPr>
-      <w:r>
-        <w:t>[words</w:t>
-      </w:r>
-      <w:r>
-        <w:t>]</w:t>
-      </w:r>
-    </w:p>
-    <w:p>
-      <w:pPr>
-        <w:pStyle w:val="LabData"/>
-        <w:jc w:val="both"/>
-      </w:pPr>
+        <w:t>For disturbances in X1, the controller can handle step increases of 32% in feed composition</w:t>
+      </w:r>
+      <w:r>
+        <w:t xml:space="preserve"> (5% to 37%).</w:t>
+      </w:r>
+      <w:r>
+        <w:t xml:space="preserve"> However, the response suggests there is </w:t>
+      </w:r>
+      <w:r>
+        <w:t>severe</w:t>
+      </w:r>
+      <w:r>
+        <w:t xml:space="preserve"> integrator wind-up present (Fig. 4). </w:t>
+      </w:r>
+      <w:r>
+        <w:t xml:space="preserve">The control signal </w:t>
+      </w:r>
+      <w:r>
+        <w:t>(</w:t>
+      </w:r>
+      <w:r>
+        <w:t>L2</w:t>
+      </w:r>
+      <w:r>
+        <w:t>)</w:t>
+      </w:r>
+      <w:r>
+        <w:t xml:space="preserve"> is saturating which contributes to the wind-up</w:t>
+      </w:r>
+      <w:r>
+        <w:t>.</w:t>
+      </w:r>
     </w:p>
     <w:sectPr>
       <w:pgSz w:w="11906" w:h="16838"/>

</xml_diff>